<commit_message>
Problem set week 5 complete
</commit_message>
<xml_diff>
--- a/IntroductionToMathematicalThinking/Assignments/Week5_Assignments-Answers.docx
+++ b/IntroductionToMathematicalThinking/Assignments/Week5_Assignments-Answers.docx
@@ -4696,6 +4696,76 @@
       <w:pPr>
         <w:pStyle w:val="ListParagraph"/>
         <w:numPr>
+          <w:ilvl w:val="1"/>
+          <w:numId w:val="3"/>
+        </w:numPr>
+        <w:rPr>
+          <w:rFonts w:ascii="Cambria Math" w:hAnsi="Cambria Math"/>
+          <w:b/>
+          <w:sz w:val="20"/>
+        </w:rPr>
+      </w:pPr>
+      <w:r>
+        <w:rPr>
+          <w:rFonts w:ascii="Cambria Math" w:hAnsi="Cambria Math"/>
+          <w:b/>
+          <w:sz w:val="20"/>
+        </w:rPr>
+        <w:t>IN</w:t>
+      </w:r>
+      <w:r>
+        <w:rPr>
+          <w:rFonts w:ascii="Cambria Math" w:hAnsi="Cambria Math"/>
+          <w:b/>
+          <w:sz w:val="20"/>
+        </w:rPr>
+        <w:t>VALID</w:t>
+      </w:r>
+    </w:p>
+    <w:p>
+      <w:pPr>
+        <w:pStyle w:val="ListParagraph"/>
+        <w:numPr>
+          <w:ilvl w:val="2"/>
+          <w:numId w:val="3"/>
+        </w:numPr>
+        <w:rPr>
+          <w:rFonts w:ascii="Cambria Math" w:hAnsi="Cambria Math"/>
+          <w:b/>
+          <w:sz w:val="20"/>
+        </w:rPr>
+      </w:pPr>
+      <w:r>
+        <w:rPr>
+          <w:rFonts w:ascii="Cambria Math" w:hAnsi="Cambria Math"/>
+          <w:b/>
+          <w:sz w:val="20"/>
+        </w:rPr>
+        <w:t>Needs to prove the other side (</w:t>
+      </w:r>
+      <w:proofErr w:type="spellStart"/>
+      <w:r>
+        <w:rPr>
+          <w:rFonts w:ascii="Cambria Math" w:hAnsi="Cambria Math"/>
+          <w:b/>
+          <w:sz w:val="20"/>
+        </w:rPr>
+        <w:t>mn</w:t>
+      </w:r>
+      <w:proofErr w:type="spellEnd"/>
+      <w:r>
+        <w:rPr>
+          <w:rFonts w:ascii="Cambria Math" w:hAnsi="Cambria Math"/>
+          <w:b/>
+          <w:sz w:val="20"/>
+        </w:rPr>
+        <w:t xml:space="preserve"> is odd =&gt; m, n are odd)</w:t>
+      </w:r>
+    </w:p>
+    <w:p>
+      <w:pPr>
+        <w:pStyle w:val="ListParagraph"/>
+        <w:numPr>
           <w:ilvl w:val="0"/>
           <w:numId w:val="3"/>
         </w:numPr>
@@ -4744,12 +4814,14 @@
         </w:numPr>
         <w:rPr>
           <w:rFonts w:ascii="Cambria Math" w:hAnsi="Cambria Math"/>
-          <w:sz w:val="20"/>
-        </w:rPr>
-      </w:pPr>
-      <w:r>
-        <w:rPr>
-          <w:rFonts w:ascii="Cambria Math" w:hAnsi="Cambria Math"/>
+          <w:b/>
+          <w:sz w:val="20"/>
+        </w:rPr>
+      </w:pPr>
+      <w:r>
+        <w:rPr>
+          <w:rFonts w:ascii="Cambria Math" w:hAnsi="Cambria Math"/>
+          <w:b/>
           <w:sz w:val="20"/>
         </w:rPr>
         <w:t>∃</w:t>
@@ -4758,6 +4830,7 @@
       <w:r>
         <w:rPr>
           <w:rFonts w:ascii="Cambria Math" w:hAnsi="Cambria Math"/>
+          <w:b/>
           <w:sz w:val="20"/>
         </w:rPr>
         <w:t>x∃tF</w:t>
@@ -4766,6 +4839,7 @@
       <w:r>
         <w:rPr>
           <w:rFonts w:ascii="Cambria Math" w:hAnsi="Cambria Math"/>
+          <w:b/>
           <w:sz w:val="20"/>
         </w:rPr>
         <w:t>(</w:t>
@@ -4774,6 +4848,7 @@
       <w:r>
         <w:rPr>
           <w:rFonts w:ascii="Cambria Math" w:hAnsi="Cambria Math"/>
+          <w:b/>
           <w:sz w:val="20"/>
         </w:rPr>
         <w:t>x,t</w:t>
@@ -4782,6 +4857,7 @@
       <w:r>
         <w:rPr>
           <w:rFonts w:ascii="Cambria Math" w:hAnsi="Cambria Math"/>
+          <w:b/>
           <w:sz w:val="20"/>
         </w:rPr>
         <w:t>)∧∃</w:t>
@@ -4790,6 +4866,7 @@
       <w:r>
         <w:rPr>
           <w:rFonts w:ascii="Cambria Math" w:hAnsi="Cambria Math"/>
+          <w:b/>
           <w:sz w:val="20"/>
         </w:rPr>
         <w:t>x∃t¬F</w:t>
@@ -4798,6 +4875,7 @@
       <w:r>
         <w:rPr>
           <w:rFonts w:ascii="Cambria Math" w:hAnsi="Cambria Math"/>
+          <w:b/>
           <w:sz w:val="20"/>
         </w:rPr>
         <w:t>(</w:t>
@@ -4806,6 +4884,7 @@
       <w:r>
         <w:rPr>
           <w:rFonts w:ascii="Cambria Math" w:hAnsi="Cambria Math"/>
+          <w:b/>
           <w:sz w:val="20"/>
         </w:rPr>
         <w:t>x,t</w:t>
@@ -4814,6 +4893,7 @@
       <w:r>
         <w:rPr>
           <w:rFonts w:ascii="Cambria Math" w:hAnsi="Cambria Math"/>
+          <w:b/>
           <w:sz w:val="20"/>
         </w:rPr>
         <w:t>)</w:t>
@@ -5038,6 +5118,202 @@
       <w:pPr>
         <w:pStyle w:val="ListParagraph"/>
         <w:numPr>
+          <w:ilvl w:val="1"/>
+          <w:numId w:val="3"/>
+        </w:numPr>
+        <w:rPr>
+          <w:rFonts w:ascii="Cambria Math" w:hAnsi="Cambria Math"/>
+          <w:b/>
+          <w:sz w:val="20"/>
+        </w:rPr>
+      </w:pPr>
+      <w:r>
+        <w:rPr>
+          <w:rFonts w:ascii="Cambria Math" w:hAnsi="Cambria Math"/>
+          <w:b/>
+          <w:sz w:val="20"/>
+        </w:rPr>
+        <w:t>True.</w:t>
+      </w:r>
+    </w:p>
+    <w:p>
+      <w:pPr>
+        <w:pStyle w:val="ListParagraph"/>
+        <w:numPr>
+          <w:ilvl w:val="2"/>
+          <w:numId w:val="3"/>
+        </w:numPr>
+        <w:rPr>
+          <w:rFonts w:ascii="Cambria Math" w:hAnsi="Cambria Math"/>
+          <w:sz w:val="20"/>
+        </w:rPr>
+      </w:pPr>
+      <w:r>
+        <w:rPr>
+          <w:rFonts w:ascii="Cambria Math" w:hAnsi="Cambria Math"/>
+          <w:sz w:val="20"/>
+        </w:rPr>
+        <w:t>(</w:t>
+      </w:r>
+      <w:r>
+        <w:rPr>
+          <w:rFonts w:ascii="Cambria Math" w:hAnsi="Cambria Math"/>
+          <w:sz w:val="20"/>
+        </w:rPr>
+        <w:t>φ ⇒ ψ</w:t>
+      </w:r>
+      <w:r>
+        <w:rPr>
+          <w:rFonts w:ascii="Cambria Math" w:hAnsi="Cambria Math"/>
+          <w:sz w:val="20"/>
+        </w:rPr>
+        <w:t xml:space="preserve">) </w:t>
+      </w:r>
+      <w:r>
+        <w:rPr>
+          <w:rFonts w:ascii="Cambria Math" w:hAnsi="Cambria Math"/>
+          <w:sz w:val="20"/>
+        </w:rPr>
+        <w:t>∨</w:t>
+      </w:r>
+      <w:r>
+        <w:rPr>
+          <w:rFonts w:ascii="Cambria Math" w:hAnsi="Cambria Math"/>
+          <w:sz w:val="20"/>
+        </w:rPr>
+        <w:t xml:space="preserve"> (</w:t>
+      </w:r>
+      <w:r>
+        <w:rPr>
+          <w:rFonts w:ascii="Cambria Math" w:hAnsi="Cambria Math"/>
+          <w:sz w:val="20"/>
+        </w:rPr>
+        <w:t>ψ ⇒</w:t>
+      </w:r>
+      <w:r>
+        <w:rPr>
+          <w:rFonts w:ascii="Cambria Math" w:hAnsi="Cambria Math"/>
+          <w:sz w:val="20"/>
+        </w:rPr>
+        <w:t xml:space="preserve"> </w:t>
+      </w:r>
+      <w:r>
+        <w:rPr>
+          <w:rFonts w:ascii="Cambria Math" w:hAnsi="Cambria Math"/>
+          <w:sz w:val="20"/>
+        </w:rPr>
+        <w:t>φ</w:t>
+      </w:r>
+      <w:r>
+        <w:rPr>
+          <w:rFonts w:ascii="Cambria Math" w:hAnsi="Cambria Math"/>
+          <w:sz w:val="20"/>
+        </w:rPr>
+        <w:t xml:space="preserve">) = </w:t>
+      </w:r>
+      <w:r>
+        <w:rPr>
+          <w:rFonts w:ascii="Cambria Math" w:hAnsi="Cambria Math"/>
+          <w:sz w:val="20"/>
+        </w:rPr>
+        <w:t>¬φ</w:t>
+      </w:r>
+      <w:r>
+        <w:rPr>
+          <w:rFonts w:ascii="Cambria Math" w:hAnsi="Cambria Math"/>
+          <w:sz w:val="20"/>
+        </w:rPr>
+        <w:t xml:space="preserve"> </w:t>
+      </w:r>
+      <w:r>
+        <w:rPr>
+          <w:rFonts w:ascii="Cambria Math" w:hAnsi="Cambria Math"/>
+          <w:sz w:val="20"/>
+        </w:rPr>
+        <w:t>∨</w:t>
+      </w:r>
+      <w:r>
+        <w:rPr>
+          <w:rFonts w:ascii="Cambria Math" w:hAnsi="Cambria Math"/>
+          <w:sz w:val="20"/>
+        </w:rPr>
+        <w:t xml:space="preserve"> </w:t>
+      </w:r>
+      <w:r>
+        <w:rPr>
+          <w:rFonts w:ascii="Cambria Math" w:hAnsi="Cambria Math"/>
+          <w:sz w:val="20"/>
+        </w:rPr>
+        <w:t>ψ</w:t>
+      </w:r>
+      <w:r>
+        <w:rPr>
+          <w:rFonts w:ascii="Cambria Math" w:hAnsi="Cambria Math"/>
+          <w:sz w:val="20"/>
+        </w:rPr>
+        <w:t xml:space="preserve"> </w:t>
+      </w:r>
+      <w:r>
+        <w:rPr>
+          <w:rFonts w:ascii="Cambria Math" w:hAnsi="Cambria Math"/>
+          <w:sz w:val="20"/>
+        </w:rPr>
+        <w:t>∨</w:t>
+      </w:r>
+      <w:r>
+        <w:rPr>
+          <w:rFonts w:ascii="Cambria Math" w:hAnsi="Cambria Math"/>
+          <w:sz w:val="20"/>
+        </w:rPr>
+        <w:t xml:space="preserve"> </w:t>
+      </w:r>
+      <w:r>
+        <w:rPr>
+          <w:rFonts w:ascii="Cambria Math" w:hAnsi="Cambria Math"/>
+          <w:sz w:val="20"/>
+        </w:rPr>
+        <w:t>¬ψ</w:t>
+      </w:r>
+      <w:r>
+        <w:rPr>
+          <w:rFonts w:ascii="Cambria Math" w:hAnsi="Cambria Math"/>
+          <w:sz w:val="20"/>
+        </w:rPr>
+        <w:t xml:space="preserve"> </w:t>
+      </w:r>
+      <w:r>
+        <w:rPr>
+          <w:rFonts w:ascii="Cambria Math" w:hAnsi="Cambria Math"/>
+          <w:sz w:val="20"/>
+        </w:rPr>
+        <w:t>∨</w:t>
+      </w:r>
+      <w:r>
+        <w:rPr>
+          <w:rFonts w:ascii="Cambria Math" w:hAnsi="Cambria Math"/>
+          <w:sz w:val="20"/>
+        </w:rPr>
+        <w:t xml:space="preserve"> </w:t>
+      </w:r>
+      <w:r>
+        <w:rPr>
+          <w:rFonts w:ascii="Cambria Math" w:hAnsi="Cambria Math"/>
+          <w:sz w:val="20"/>
+        </w:rPr>
+        <w:t>φ</w:t>
+      </w:r>
+      <w:r>
+        <w:rPr>
+          <w:rFonts w:ascii="Cambria Math" w:hAnsi="Cambria Math"/>
+          <w:sz w:val="20"/>
+        </w:rPr>
+        <w:t xml:space="preserve"> = True</w:t>
+      </w:r>
+    </w:p>
+    <w:p>
+      <w:pPr>
+        <w:pStyle w:val="ListParagraph"/>
+        <w:numPr>
           <w:ilvl w:val="0"/>
           <w:numId w:val="3"/>
         </w:numPr>
@@ -5058,6 +5334,118 @@
       <w:pPr>
         <w:pStyle w:val="ListParagraph"/>
         <w:numPr>
+          <w:ilvl w:val="1"/>
+          <w:numId w:val="3"/>
+        </w:numPr>
+        <w:rPr>
+          <w:rFonts w:ascii="Cambria Math" w:hAnsi="Cambria Math"/>
+          <w:b/>
+          <w:sz w:val="20"/>
+        </w:rPr>
+      </w:pPr>
+      <w:r>
+        <w:rPr>
+          <w:rFonts w:ascii="Cambria Math" w:hAnsi="Cambria Math"/>
+          <w:b/>
+          <w:sz w:val="20"/>
+        </w:rPr>
+        <w:t>Yes</w:t>
+      </w:r>
+    </w:p>
+    <w:p>
+      <w:pPr>
+        <w:pStyle w:val="ListParagraph"/>
+        <w:numPr>
+          <w:ilvl w:val="2"/>
+          <w:numId w:val="3"/>
+        </w:numPr>
+        <w:rPr>
+          <w:rFonts w:ascii="Cambria Math" w:hAnsi="Cambria Math"/>
+          <w:sz w:val="20"/>
+        </w:rPr>
+      </w:pPr>
+      <w:r>
+        <w:rPr>
+          <w:rFonts w:ascii="Cambria Math" w:hAnsi="Cambria Math"/>
+          <w:sz w:val="20"/>
+        </w:rPr>
+        <w:t>¬(φ ⇒ ψ)</w:t>
+      </w:r>
+      <w:r>
+        <w:rPr>
+          <w:rFonts w:ascii="Cambria Math" w:hAnsi="Cambria Math"/>
+          <w:sz w:val="20"/>
+        </w:rPr>
+        <w:t xml:space="preserve"> = </w:t>
+      </w:r>
+      <w:r>
+        <w:rPr>
+          <w:rFonts w:ascii="Cambria Math" w:hAnsi="Cambria Math"/>
+          <w:sz w:val="20"/>
+        </w:rPr>
+        <w:t>¬(¬φ ∨ ψ)</w:t>
+      </w:r>
+      <w:r>
+        <w:rPr>
+          <w:rFonts w:ascii="Cambria Math" w:hAnsi="Cambria Math"/>
+          <w:sz w:val="20"/>
+        </w:rPr>
+        <w:t xml:space="preserve"> = </w:t>
+      </w:r>
+      <w:r>
+        <w:rPr>
+          <w:rFonts w:ascii="Cambria Math" w:hAnsi="Cambria Math"/>
+          <w:sz w:val="20"/>
+        </w:rPr>
+        <w:t>¬¬φ ∧</w:t>
+      </w:r>
+      <w:r>
+        <w:rPr>
+          <w:rFonts w:ascii="Cambria Math" w:hAnsi="Cambria Math"/>
+          <w:sz w:val="20"/>
+        </w:rPr>
+        <w:t xml:space="preserve"> </w:t>
+      </w:r>
+      <w:r>
+        <w:rPr>
+          <w:rFonts w:ascii="Cambria Math" w:hAnsi="Cambria Math"/>
+          <w:sz w:val="20"/>
+        </w:rPr>
+        <w:t>¬ψ</w:t>
+      </w:r>
+      <w:r>
+        <w:rPr>
+          <w:rFonts w:ascii="Cambria Math" w:hAnsi="Cambria Math"/>
+          <w:sz w:val="20"/>
+        </w:rPr>
+        <w:t xml:space="preserve"> = </w:t>
+      </w:r>
+      <w:r>
+        <w:rPr>
+          <w:rFonts w:ascii="Cambria Math" w:hAnsi="Cambria Math"/>
+          <w:sz w:val="20"/>
+        </w:rPr>
+        <w:t>φ ∧</w:t>
+      </w:r>
+      <w:r>
+        <w:rPr>
+          <w:rFonts w:ascii="Cambria Math" w:hAnsi="Cambria Math"/>
+          <w:sz w:val="20"/>
+        </w:rPr>
+        <w:t xml:space="preserve"> </w:t>
+      </w:r>
+      <w:r>
+        <w:rPr>
+          <w:rFonts w:ascii="Cambria Math" w:hAnsi="Cambria Math"/>
+          <w:sz w:val="20"/>
+        </w:rPr>
+        <w:t>¬ψ</w:t>
+      </w:r>
+    </w:p>
+    <w:p>
+      <w:pPr>
+        <w:pStyle w:val="ListParagraph"/>
+        <w:numPr>
           <w:ilvl w:val="0"/>
           <w:numId w:val="3"/>
         </w:numPr>
@@ -5094,6 +5482,2004 @@
       <w:pPr>
         <w:pStyle w:val="ListParagraph"/>
         <w:numPr>
+          <w:ilvl w:val="1"/>
+          <w:numId w:val="3"/>
+        </w:numPr>
+        <w:rPr>
+          <w:rFonts w:ascii="Cambria Math" w:hAnsi="Cambria Math"/>
+          <w:b/>
+          <w:sz w:val="20"/>
+        </w:rPr>
+      </w:pPr>
+      <w:r>
+        <w:rPr>
+          <w:rFonts w:ascii="Cambria Math" w:hAnsi="Cambria Math"/>
+          <w:b/>
+          <w:sz w:val="20"/>
+        </w:rPr>
+        <w:t>Yes</w:t>
+      </w:r>
+      <w:r>
+        <w:rPr>
+          <w:rFonts w:ascii="Cambria Math" w:hAnsi="Cambria Math"/>
+          <w:b/>
+          <w:sz w:val="20"/>
+        </w:rPr>
+        <w:t>.</w:t>
+      </w:r>
+    </w:p>
+    <w:p>
+      <w:pPr>
+        <w:pStyle w:val="ListParagraph"/>
+        <w:numPr>
+          <w:ilvl w:val="2"/>
+          <w:numId w:val="3"/>
+        </w:numPr>
+        <w:rPr>
+          <w:rFonts w:ascii="Cambria Math" w:hAnsi="Cambria Math"/>
+          <w:sz w:val="20"/>
+        </w:rPr>
+      </w:pPr>
+      <w:r>
+        <w:rPr>
+          <w:rFonts w:ascii="Cambria Math" w:hAnsi="Cambria Math"/>
+          <w:sz w:val="20"/>
+        </w:rPr>
+        <w:t>(</w:t>
+      </w:r>
+      <w:proofErr w:type="spellStart"/>
+      <w:r>
+        <w:rPr>
+          <w:rFonts w:ascii="Cambria Math" w:hAnsi="Cambria Math"/>
+          <w:sz w:val="20"/>
+        </w:rPr>
+        <w:t>φ∨ψ</w:t>
+      </w:r>
+      <w:proofErr w:type="spellEnd"/>
+      <w:r>
+        <w:rPr>
+          <w:rFonts w:ascii="Cambria Math" w:hAnsi="Cambria Math"/>
+          <w:sz w:val="20"/>
+        </w:rPr>
+        <w:t>) ⇒ θ</w:t>
+      </w:r>
+    </w:p>
+    <w:p>
+      <w:pPr>
+        <w:pStyle w:val="ListParagraph"/>
+        <w:numPr>
+          <w:ilvl w:val="3"/>
+          <w:numId w:val="3"/>
+        </w:numPr>
+        <w:rPr>
+          <w:rFonts w:ascii="Cambria Math" w:hAnsi="Cambria Math"/>
+          <w:sz w:val="20"/>
+        </w:rPr>
+      </w:pPr>
+      <w:r>
+        <w:rPr>
+          <w:rFonts w:ascii="Cambria Math" w:hAnsi="Cambria Math"/>
+          <w:sz w:val="20"/>
+        </w:rPr>
+        <w:t xml:space="preserve">(Implication equivalence) </w:t>
+      </w:r>
+      <w:r>
+        <w:rPr>
+          <w:rFonts w:ascii="Cambria Math" w:hAnsi="Cambria Math"/>
+          <w:sz w:val="20"/>
+        </w:rPr>
+        <w:t>¬(</w:t>
+      </w:r>
+      <w:proofErr w:type="spellStart"/>
+      <w:r>
+        <w:rPr>
+          <w:rFonts w:ascii="Cambria Math" w:hAnsi="Cambria Math"/>
+          <w:sz w:val="20"/>
+        </w:rPr>
+        <w:t>φ∨ψ</w:t>
+      </w:r>
+      <w:proofErr w:type="spellEnd"/>
+      <w:r>
+        <w:rPr>
+          <w:rFonts w:ascii="Cambria Math" w:hAnsi="Cambria Math"/>
+          <w:sz w:val="20"/>
+        </w:rPr>
+        <w:t>)</w:t>
+      </w:r>
+      <w:r>
+        <w:rPr>
+          <w:rFonts w:ascii="Cambria Math" w:hAnsi="Cambria Math"/>
+          <w:sz w:val="20"/>
+        </w:rPr>
+        <w:t xml:space="preserve"> </w:t>
+      </w:r>
+      <w:r>
+        <w:rPr>
+          <w:rFonts w:ascii="Cambria Math" w:hAnsi="Cambria Math"/>
+          <w:sz w:val="20"/>
+        </w:rPr>
+        <w:t>∨</w:t>
+      </w:r>
+      <w:r>
+        <w:rPr>
+          <w:rFonts w:ascii="Cambria Math" w:hAnsi="Cambria Math"/>
+          <w:sz w:val="20"/>
+        </w:rPr>
+        <w:t xml:space="preserve"> </w:t>
+      </w:r>
+      <w:r>
+        <w:rPr>
+          <w:rFonts w:ascii="Cambria Math" w:hAnsi="Cambria Math"/>
+          <w:sz w:val="20"/>
+        </w:rPr>
+        <w:t>θ</w:t>
+      </w:r>
+    </w:p>
+    <w:p>
+      <w:pPr>
+        <w:pStyle w:val="ListParagraph"/>
+        <w:numPr>
+          <w:ilvl w:val="3"/>
+          <w:numId w:val="3"/>
+        </w:numPr>
+        <w:rPr>
+          <w:rFonts w:ascii="Cambria Math" w:hAnsi="Cambria Math"/>
+          <w:sz w:val="20"/>
+        </w:rPr>
+      </w:pPr>
+      <w:r>
+        <w:rPr>
+          <w:rFonts w:ascii="Cambria Math" w:hAnsi="Cambria Math"/>
+          <w:sz w:val="20"/>
+        </w:rPr>
+        <w:t>(NOR) (</w:t>
+      </w:r>
+      <w:r>
+        <w:rPr>
+          <w:rFonts w:ascii="Cambria Math" w:hAnsi="Cambria Math"/>
+          <w:sz w:val="20"/>
+        </w:rPr>
+        <w:t>¬φ∧¬ψ)</w:t>
+      </w:r>
+      <w:r>
+        <w:rPr>
+          <w:rFonts w:ascii="Cambria Math" w:hAnsi="Cambria Math"/>
+          <w:sz w:val="20"/>
+        </w:rPr>
+        <w:t xml:space="preserve"> </w:t>
+      </w:r>
+      <w:r>
+        <w:rPr>
+          <w:rFonts w:ascii="Cambria Math" w:hAnsi="Cambria Math"/>
+          <w:sz w:val="20"/>
+        </w:rPr>
+        <w:t>∨</w:t>
+      </w:r>
+      <w:r>
+        <w:rPr>
+          <w:rFonts w:ascii="Cambria Math" w:hAnsi="Cambria Math"/>
+          <w:sz w:val="20"/>
+        </w:rPr>
+        <w:t xml:space="preserve"> </w:t>
+      </w:r>
+      <w:r>
+        <w:rPr>
+          <w:rFonts w:ascii="Cambria Math" w:hAnsi="Cambria Math"/>
+          <w:sz w:val="20"/>
+        </w:rPr>
+        <w:t>θ</w:t>
+      </w:r>
+    </w:p>
+    <w:p>
+      <w:pPr>
+        <w:pStyle w:val="ListParagraph"/>
+        <w:numPr>
+          <w:ilvl w:val="3"/>
+          <w:numId w:val="3"/>
+        </w:numPr>
+        <w:rPr>
+          <w:rFonts w:ascii="Cambria Math" w:hAnsi="Cambria Math"/>
+          <w:sz w:val="20"/>
+        </w:rPr>
+      </w:pPr>
+      <w:r>
+        <w:rPr>
+          <w:rFonts w:ascii="Cambria Math" w:hAnsi="Cambria Math"/>
+          <w:sz w:val="20"/>
+        </w:rPr>
+        <w:t>(Distributive) (</w:t>
+      </w:r>
+      <w:r>
+        <w:rPr>
+          <w:rFonts w:ascii="Cambria Math" w:hAnsi="Cambria Math"/>
+          <w:sz w:val="20"/>
+        </w:rPr>
+        <w:t>¬φ∨</w:t>
+      </w:r>
+      <w:r>
+        <w:rPr>
+          <w:rFonts w:ascii="Cambria Math" w:hAnsi="Cambria Math"/>
+          <w:sz w:val="20"/>
+        </w:rPr>
+        <w:t xml:space="preserve"> </w:t>
+      </w:r>
+      <w:r>
+        <w:rPr>
+          <w:rFonts w:ascii="Cambria Math" w:hAnsi="Cambria Math"/>
+          <w:sz w:val="20"/>
+        </w:rPr>
+        <w:t>θ</w:t>
+      </w:r>
+      <w:r>
+        <w:rPr>
+          <w:rFonts w:ascii="Cambria Math" w:hAnsi="Cambria Math"/>
+          <w:sz w:val="20"/>
+        </w:rPr>
+        <w:t>)</w:t>
+      </w:r>
+      <w:r>
+        <w:rPr>
+          <w:rFonts w:ascii="Cambria Math" w:hAnsi="Cambria Math"/>
+          <w:sz w:val="20"/>
+        </w:rPr>
+        <w:t xml:space="preserve"> ∧</w:t>
+      </w:r>
+      <w:r>
+        <w:rPr>
+          <w:rFonts w:ascii="Cambria Math" w:hAnsi="Cambria Math"/>
+          <w:sz w:val="20"/>
+        </w:rPr>
+        <w:t xml:space="preserve"> (</w:t>
+      </w:r>
+      <w:r>
+        <w:rPr>
+          <w:rFonts w:ascii="Cambria Math" w:hAnsi="Cambria Math"/>
+          <w:sz w:val="20"/>
+        </w:rPr>
+        <w:t>¬</w:t>
+      </w:r>
+      <w:r>
+        <w:rPr>
+          <w:rFonts w:ascii="Cambria Math" w:hAnsi="Cambria Math"/>
+          <w:sz w:val="20"/>
+        </w:rPr>
+        <w:t>ψ</w:t>
+      </w:r>
+      <w:r>
+        <w:rPr>
+          <w:rFonts w:ascii="Cambria Math" w:hAnsi="Cambria Math"/>
+          <w:sz w:val="20"/>
+        </w:rPr>
+        <w:t xml:space="preserve"> </w:t>
+      </w:r>
+      <w:r>
+        <w:rPr>
+          <w:rFonts w:ascii="Cambria Math" w:hAnsi="Cambria Math"/>
+          <w:sz w:val="20"/>
+        </w:rPr>
+        <w:t>∨</w:t>
+      </w:r>
+      <w:r>
+        <w:rPr>
+          <w:rFonts w:ascii="Cambria Math" w:hAnsi="Cambria Math"/>
+          <w:sz w:val="20"/>
+        </w:rPr>
+        <w:t xml:space="preserve"> </w:t>
+      </w:r>
+      <w:r>
+        <w:rPr>
+          <w:rFonts w:ascii="Cambria Math" w:hAnsi="Cambria Math"/>
+          <w:sz w:val="20"/>
+        </w:rPr>
+        <w:t>θ</w:t>
+      </w:r>
+      <w:r>
+        <w:rPr>
+          <w:rFonts w:ascii="Cambria Math" w:hAnsi="Cambria Math"/>
+          <w:sz w:val="20"/>
+        </w:rPr>
+        <w:t>)</w:t>
+      </w:r>
+    </w:p>
+    <w:p>
+      <w:pPr>
+        <w:pStyle w:val="ListParagraph"/>
+        <w:numPr>
+          <w:ilvl w:val="3"/>
+          <w:numId w:val="3"/>
+        </w:numPr>
+        <w:rPr>
+          <w:rFonts w:ascii="Cambria Math" w:hAnsi="Cambria Math"/>
+          <w:sz w:val="20"/>
+        </w:rPr>
+      </w:pPr>
+      <w:r>
+        <w:rPr>
+          <w:rFonts w:ascii="Cambria Math" w:hAnsi="Cambria Math"/>
+          <w:sz w:val="20"/>
+        </w:rPr>
+        <w:t xml:space="preserve">(Implication equivalence) </w:t>
+      </w:r>
+      <w:r>
+        <w:rPr>
+          <w:rFonts w:ascii="Cambria Math" w:hAnsi="Cambria Math"/>
+          <w:sz w:val="20"/>
+        </w:rPr>
+        <w:t>(φ ⇒ θ)∧(ψ ⇒ θ)</w:t>
+      </w:r>
+    </w:p>
+    <w:p>
+      <w:pPr>
+        <w:pStyle w:val="ListParagraph"/>
+        <w:numPr>
+          <w:ilvl w:val="2"/>
+          <w:numId w:val="3"/>
+        </w:numPr>
+        <w:rPr>
+          <w:rFonts w:ascii="Cambria Math" w:hAnsi="Cambria Math"/>
+          <w:sz w:val="20"/>
+        </w:rPr>
+      </w:pPr>
+      <w:r>
+        <w:rPr>
+          <w:rFonts w:ascii="Cambria Math" w:hAnsi="Cambria Math"/>
+          <w:sz w:val="20"/>
+        </w:rPr>
+        <w:t>Truth table</w:t>
+      </w:r>
+    </w:p>
+    <w:tbl>
+      <w:tblPr>
+        <w:tblStyle w:val="TableGrid"/>
+        <w:tblW w:w="0" w:type="auto"/>
+        <w:tblInd w:w="2160" w:type="dxa"/>
+        <w:tblLook w:val="04A0"/>
+      </w:tblPr>
+      <w:tblGrid>
+        <w:gridCol w:w="468"/>
+        <w:gridCol w:w="450"/>
+        <w:gridCol w:w="450"/>
+        <w:gridCol w:w="630"/>
+        <w:gridCol w:w="1170"/>
+        <w:gridCol w:w="810"/>
+        <w:gridCol w:w="810"/>
+        <w:gridCol w:w="1710"/>
+      </w:tblGrid>
+      <w:tr>
+        <w:tc>
+          <w:tcPr>
+            <w:tcW w:w="468" w:type="dxa"/>
+          </w:tcPr>
+          <w:p>
+            <w:pPr>
+              <w:pStyle w:val="ListParagraph"/>
+              <w:ind w:left="0"/>
+              <w:rPr>
+                <w:rFonts w:ascii="Cambria Math" w:hAnsi="Cambria Math"/>
+                <w:sz w:val="20"/>
+              </w:rPr>
+            </w:pPr>
+            <w:r>
+              <w:rPr>
+                <w:rFonts w:ascii="Cambria Math" w:hAnsi="Cambria Math"/>
+                <w:sz w:val="20"/>
+              </w:rPr>
+              <w:t>φ</w:t>
+            </w:r>
+          </w:p>
+        </w:tc>
+        <w:tc>
+          <w:tcPr>
+            <w:tcW w:w="450" w:type="dxa"/>
+          </w:tcPr>
+          <w:p>
+            <w:pPr>
+              <w:pStyle w:val="ListParagraph"/>
+              <w:ind w:left="0"/>
+              <w:rPr>
+                <w:rFonts w:ascii="Cambria Math" w:hAnsi="Cambria Math"/>
+                <w:sz w:val="20"/>
+              </w:rPr>
+            </w:pPr>
+            <w:r>
+              <w:rPr>
+                <w:rFonts w:ascii="Cambria Math" w:hAnsi="Cambria Math"/>
+                <w:sz w:val="20"/>
+              </w:rPr>
+              <w:t>ψ</w:t>
+            </w:r>
+          </w:p>
+        </w:tc>
+        <w:tc>
+          <w:tcPr>
+            <w:tcW w:w="450" w:type="dxa"/>
+          </w:tcPr>
+          <w:p>
+            <w:pPr>
+              <w:pStyle w:val="ListParagraph"/>
+              <w:ind w:left="0"/>
+              <w:rPr>
+                <w:rFonts w:ascii="Cambria Math" w:hAnsi="Cambria Math"/>
+                <w:sz w:val="20"/>
+              </w:rPr>
+            </w:pPr>
+            <w:r>
+              <w:rPr>
+                <w:rFonts w:ascii="Cambria Math" w:hAnsi="Cambria Math"/>
+                <w:sz w:val="20"/>
+              </w:rPr>
+              <w:t>θ</w:t>
+            </w:r>
+          </w:p>
+        </w:tc>
+        <w:tc>
+          <w:tcPr>
+            <w:tcW w:w="630" w:type="dxa"/>
+          </w:tcPr>
+          <w:p>
+            <w:pPr>
+              <w:pStyle w:val="ListParagraph"/>
+              <w:ind w:left="0"/>
+              <w:rPr>
+                <w:rFonts w:ascii="Cambria Math" w:hAnsi="Cambria Math"/>
+                <w:sz w:val="20"/>
+              </w:rPr>
+            </w:pPr>
+            <w:proofErr w:type="spellStart"/>
+            <w:r>
+              <w:rPr>
+                <w:rFonts w:ascii="Cambria Math" w:hAnsi="Cambria Math"/>
+                <w:sz w:val="20"/>
+              </w:rPr>
+              <w:t>φ∨ψ</w:t>
+            </w:r>
+            <w:proofErr w:type="spellEnd"/>
+          </w:p>
+        </w:tc>
+        <w:tc>
+          <w:tcPr>
+            <w:tcW w:w="1170" w:type="dxa"/>
+          </w:tcPr>
+          <w:p>
+            <w:pPr>
+              <w:pStyle w:val="ListParagraph"/>
+              <w:ind w:left="0"/>
+              <w:rPr>
+                <w:rFonts w:ascii="Cambria Math" w:hAnsi="Cambria Math"/>
+                <w:sz w:val="20"/>
+              </w:rPr>
+            </w:pPr>
+            <w:r>
+              <w:rPr>
+                <w:rFonts w:ascii="Cambria Math" w:hAnsi="Cambria Math"/>
+                <w:sz w:val="20"/>
+              </w:rPr>
+              <w:t>(</w:t>
+            </w:r>
+            <w:proofErr w:type="spellStart"/>
+            <w:r>
+              <w:rPr>
+                <w:rFonts w:ascii="Cambria Math" w:hAnsi="Cambria Math"/>
+                <w:sz w:val="20"/>
+              </w:rPr>
+              <w:t>φ∨ψ</w:t>
+            </w:r>
+            <w:proofErr w:type="spellEnd"/>
+            <w:r>
+              <w:rPr>
+                <w:rFonts w:ascii="Cambria Math" w:hAnsi="Cambria Math"/>
+                <w:sz w:val="20"/>
+              </w:rPr>
+              <w:t>) ⇒ θ</w:t>
+            </w:r>
+          </w:p>
+        </w:tc>
+        <w:tc>
+          <w:tcPr>
+            <w:tcW w:w="810" w:type="dxa"/>
+          </w:tcPr>
+          <w:p>
+            <w:pPr>
+              <w:pStyle w:val="ListParagraph"/>
+              <w:ind w:left="0"/>
+              <w:rPr>
+                <w:rFonts w:ascii="Cambria Math" w:hAnsi="Cambria Math"/>
+                <w:sz w:val="20"/>
+              </w:rPr>
+            </w:pPr>
+            <w:r>
+              <w:rPr>
+                <w:rFonts w:ascii="Cambria Math" w:hAnsi="Cambria Math"/>
+                <w:sz w:val="20"/>
+              </w:rPr>
+              <w:t>φ ⇒ θ</w:t>
+            </w:r>
+          </w:p>
+        </w:tc>
+        <w:tc>
+          <w:tcPr>
+            <w:tcW w:w="810" w:type="dxa"/>
+          </w:tcPr>
+          <w:p>
+            <w:pPr>
+              <w:pStyle w:val="ListParagraph"/>
+              <w:ind w:left="0"/>
+              <w:rPr>
+                <w:rFonts w:ascii="Cambria Math" w:hAnsi="Cambria Math"/>
+                <w:sz w:val="20"/>
+              </w:rPr>
+            </w:pPr>
+            <w:r>
+              <w:rPr>
+                <w:rFonts w:ascii="Cambria Math" w:hAnsi="Cambria Math"/>
+                <w:sz w:val="20"/>
+              </w:rPr>
+              <w:t>ψ ⇒ θ</w:t>
+            </w:r>
+          </w:p>
+        </w:tc>
+        <w:tc>
+          <w:tcPr>
+            <w:tcW w:w="1710" w:type="dxa"/>
+          </w:tcPr>
+          <w:p>
+            <w:pPr>
+              <w:pStyle w:val="ListParagraph"/>
+              <w:ind w:left="0"/>
+              <w:rPr>
+                <w:rFonts w:ascii="Cambria Math" w:hAnsi="Cambria Math"/>
+                <w:sz w:val="20"/>
+              </w:rPr>
+            </w:pPr>
+            <w:r>
+              <w:rPr>
+                <w:rFonts w:ascii="Cambria Math" w:hAnsi="Cambria Math"/>
+                <w:sz w:val="20"/>
+              </w:rPr>
+              <w:t>(φ ⇒ θ)∧(ψ ⇒ θ)</w:t>
+            </w:r>
+          </w:p>
+        </w:tc>
+      </w:tr>
+      <w:tr>
+        <w:tc>
+          <w:tcPr>
+            <w:tcW w:w="468" w:type="dxa"/>
+          </w:tcPr>
+          <w:p>
+            <w:pPr>
+              <w:pStyle w:val="ListParagraph"/>
+              <w:ind w:left="0"/>
+              <w:rPr>
+                <w:rFonts w:ascii="Cambria Math" w:hAnsi="Cambria Math"/>
+                <w:sz w:val="20"/>
+              </w:rPr>
+            </w:pPr>
+            <w:r>
+              <w:rPr>
+                <w:rFonts w:ascii="Cambria Math" w:hAnsi="Cambria Math"/>
+                <w:sz w:val="20"/>
+              </w:rPr>
+              <w:t>T</w:t>
+            </w:r>
+          </w:p>
+        </w:tc>
+        <w:tc>
+          <w:tcPr>
+            <w:tcW w:w="450" w:type="dxa"/>
+          </w:tcPr>
+          <w:p>
+            <w:pPr>
+              <w:pStyle w:val="ListParagraph"/>
+              <w:ind w:left="0"/>
+              <w:rPr>
+                <w:rFonts w:ascii="Cambria Math" w:hAnsi="Cambria Math"/>
+                <w:sz w:val="20"/>
+              </w:rPr>
+            </w:pPr>
+            <w:r>
+              <w:rPr>
+                <w:rFonts w:ascii="Cambria Math" w:hAnsi="Cambria Math"/>
+                <w:sz w:val="20"/>
+              </w:rPr>
+              <w:t>T</w:t>
+            </w:r>
+          </w:p>
+        </w:tc>
+        <w:tc>
+          <w:tcPr>
+            <w:tcW w:w="450" w:type="dxa"/>
+          </w:tcPr>
+          <w:p>
+            <w:pPr>
+              <w:pStyle w:val="ListParagraph"/>
+              <w:ind w:left="0"/>
+              <w:rPr>
+                <w:rFonts w:ascii="Cambria Math" w:hAnsi="Cambria Math"/>
+                <w:sz w:val="20"/>
+              </w:rPr>
+            </w:pPr>
+            <w:r>
+              <w:rPr>
+                <w:rFonts w:ascii="Cambria Math" w:hAnsi="Cambria Math"/>
+                <w:sz w:val="20"/>
+              </w:rPr>
+              <w:t>T</w:t>
+            </w:r>
+          </w:p>
+        </w:tc>
+        <w:tc>
+          <w:tcPr>
+            <w:tcW w:w="630" w:type="dxa"/>
+          </w:tcPr>
+          <w:p>
+            <w:pPr>
+              <w:pStyle w:val="ListParagraph"/>
+              <w:ind w:left="0"/>
+              <w:rPr>
+                <w:rFonts w:ascii="Cambria Math" w:hAnsi="Cambria Math"/>
+                <w:sz w:val="20"/>
+              </w:rPr>
+            </w:pPr>
+            <w:r>
+              <w:rPr>
+                <w:rFonts w:ascii="Cambria Math" w:hAnsi="Cambria Math"/>
+                <w:sz w:val="20"/>
+              </w:rPr>
+              <w:t>T</w:t>
+            </w:r>
+          </w:p>
+        </w:tc>
+        <w:tc>
+          <w:tcPr>
+            <w:tcW w:w="1170" w:type="dxa"/>
+          </w:tcPr>
+          <w:p>
+            <w:pPr>
+              <w:pStyle w:val="ListParagraph"/>
+              <w:ind w:left="0"/>
+              <w:rPr>
+                <w:rFonts w:ascii="Cambria Math" w:hAnsi="Cambria Math"/>
+                <w:sz w:val="20"/>
+              </w:rPr>
+            </w:pPr>
+            <w:r>
+              <w:rPr>
+                <w:rFonts w:ascii="Cambria Math" w:hAnsi="Cambria Math"/>
+                <w:sz w:val="20"/>
+              </w:rPr>
+              <w:t>T</w:t>
+            </w:r>
+          </w:p>
+        </w:tc>
+        <w:tc>
+          <w:tcPr>
+            <w:tcW w:w="810" w:type="dxa"/>
+          </w:tcPr>
+          <w:p>
+            <w:pPr>
+              <w:pStyle w:val="ListParagraph"/>
+              <w:ind w:left="0"/>
+              <w:rPr>
+                <w:rFonts w:ascii="Cambria Math" w:hAnsi="Cambria Math"/>
+                <w:sz w:val="20"/>
+              </w:rPr>
+            </w:pPr>
+            <w:r>
+              <w:rPr>
+                <w:rFonts w:ascii="Cambria Math" w:hAnsi="Cambria Math"/>
+                <w:sz w:val="20"/>
+              </w:rPr>
+              <w:t>T</w:t>
+            </w:r>
+          </w:p>
+        </w:tc>
+        <w:tc>
+          <w:tcPr>
+            <w:tcW w:w="810" w:type="dxa"/>
+          </w:tcPr>
+          <w:p>
+            <w:pPr>
+              <w:pStyle w:val="ListParagraph"/>
+              <w:ind w:left="0"/>
+              <w:rPr>
+                <w:rFonts w:ascii="Cambria Math" w:hAnsi="Cambria Math"/>
+                <w:sz w:val="20"/>
+              </w:rPr>
+            </w:pPr>
+            <w:r>
+              <w:rPr>
+                <w:rFonts w:ascii="Cambria Math" w:hAnsi="Cambria Math"/>
+                <w:sz w:val="20"/>
+              </w:rPr>
+              <w:t>T</w:t>
+            </w:r>
+          </w:p>
+        </w:tc>
+        <w:tc>
+          <w:tcPr>
+            <w:tcW w:w="1710" w:type="dxa"/>
+          </w:tcPr>
+          <w:p>
+            <w:pPr>
+              <w:pStyle w:val="ListParagraph"/>
+              <w:ind w:left="0"/>
+              <w:rPr>
+                <w:rFonts w:ascii="Cambria Math" w:hAnsi="Cambria Math"/>
+                <w:sz w:val="20"/>
+              </w:rPr>
+            </w:pPr>
+            <w:r>
+              <w:rPr>
+                <w:rFonts w:ascii="Cambria Math" w:hAnsi="Cambria Math"/>
+                <w:sz w:val="20"/>
+              </w:rPr>
+              <w:t>T</w:t>
+            </w:r>
+          </w:p>
+        </w:tc>
+      </w:tr>
+      <w:tr>
+        <w:tc>
+          <w:tcPr>
+            <w:tcW w:w="468" w:type="dxa"/>
+          </w:tcPr>
+          <w:p>
+            <w:pPr>
+              <w:pStyle w:val="ListParagraph"/>
+              <w:ind w:left="0"/>
+              <w:rPr>
+                <w:rFonts w:ascii="Cambria Math" w:hAnsi="Cambria Math"/>
+                <w:sz w:val="20"/>
+              </w:rPr>
+            </w:pPr>
+            <w:r>
+              <w:rPr>
+                <w:rFonts w:ascii="Cambria Math" w:hAnsi="Cambria Math"/>
+                <w:sz w:val="20"/>
+              </w:rPr>
+              <w:t>T</w:t>
+            </w:r>
+          </w:p>
+        </w:tc>
+        <w:tc>
+          <w:tcPr>
+            <w:tcW w:w="450" w:type="dxa"/>
+          </w:tcPr>
+          <w:p>
+            <w:pPr>
+              <w:pStyle w:val="ListParagraph"/>
+              <w:ind w:left="0"/>
+              <w:rPr>
+                <w:rFonts w:ascii="Cambria Math" w:hAnsi="Cambria Math"/>
+                <w:sz w:val="20"/>
+              </w:rPr>
+            </w:pPr>
+            <w:r>
+              <w:rPr>
+                <w:rFonts w:ascii="Cambria Math" w:hAnsi="Cambria Math"/>
+                <w:sz w:val="20"/>
+              </w:rPr>
+              <w:t>T</w:t>
+            </w:r>
+          </w:p>
+        </w:tc>
+        <w:tc>
+          <w:tcPr>
+            <w:tcW w:w="450" w:type="dxa"/>
+          </w:tcPr>
+          <w:p>
+            <w:pPr>
+              <w:pStyle w:val="ListParagraph"/>
+              <w:ind w:left="0"/>
+              <w:rPr>
+                <w:rFonts w:ascii="Cambria Math" w:hAnsi="Cambria Math"/>
+                <w:sz w:val="20"/>
+              </w:rPr>
+            </w:pPr>
+            <w:r>
+              <w:rPr>
+                <w:rFonts w:ascii="Cambria Math" w:hAnsi="Cambria Math"/>
+                <w:sz w:val="20"/>
+              </w:rPr>
+              <w:t>F</w:t>
+            </w:r>
+          </w:p>
+        </w:tc>
+        <w:tc>
+          <w:tcPr>
+            <w:tcW w:w="630" w:type="dxa"/>
+          </w:tcPr>
+          <w:p>
+            <w:pPr>
+              <w:pStyle w:val="ListParagraph"/>
+              <w:ind w:left="0"/>
+              <w:rPr>
+                <w:rFonts w:ascii="Cambria Math" w:hAnsi="Cambria Math"/>
+                <w:sz w:val="20"/>
+              </w:rPr>
+            </w:pPr>
+            <w:r>
+              <w:rPr>
+                <w:rFonts w:ascii="Cambria Math" w:hAnsi="Cambria Math"/>
+                <w:sz w:val="20"/>
+              </w:rPr>
+              <w:t>T</w:t>
+            </w:r>
+          </w:p>
+        </w:tc>
+        <w:tc>
+          <w:tcPr>
+            <w:tcW w:w="1170" w:type="dxa"/>
+          </w:tcPr>
+          <w:p>
+            <w:pPr>
+              <w:pStyle w:val="ListParagraph"/>
+              <w:ind w:left="0"/>
+              <w:rPr>
+                <w:rFonts w:ascii="Cambria Math" w:hAnsi="Cambria Math"/>
+                <w:sz w:val="20"/>
+              </w:rPr>
+            </w:pPr>
+            <w:r>
+              <w:rPr>
+                <w:rFonts w:ascii="Cambria Math" w:hAnsi="Cambria Math"/>
+                <w:sz w:val="20"/>
+              </w:rPr>
+              <w:t>F</w:t>
+            </w:r>
+          </w:p>
+        </w:tc>
+        <w:tc>
+          <w:tcPr>
+            <w:tcW w:w="810" w:type="dxa"/>
+          </w:tcPr>
+          <w:p>
+            <w:pPr>
+              <w:pStyle w:val="ListParagraph"/>
+              <w:ind w:left="0"/>
+              <w:rPr>
+                <w:rFonts w:ascii="Cambria Math" w:hAnsi="Cambria Math"/>
+                <w:sz w:val="20"/>
+              </w:rPr>
+            </w:pPr>
+            <w:r>
+              <w:rPr>
+                <w:rFonts w:ascii="Cambria Math" w:hAnsi="Cambria Math"/>
+                <w:sz w:val="20"/>
+              </w:rPr>
+              <w:t>F</w:t>
+            </w:r>
+          </w:p>
+        </w:tc>
+        <w:tc>
+          <w:tcPr>
+            <w:tcW w:w="810" w:type="dxa"/>
+          </w:tcPr>
+          <w:p>
+            <w:pPr>
+              <w:pStyle w:val="ListParagraph"/>
+              <w:ind w:left="0"/>
+              <w:rPr>
+                <w:rFonts w:ascii="Cambria Math" w:hAnsi="Cambria Math"/>
+                <w:sz w:val="20"/>
+              </w:rPr>
+            </w:pPr>
+            <w:r>
+              <w:rPr>
+                <w:rFonts w:ascii="Cambria Math" w:hAnsi="Cambria Math"/>
+                <w:sz w:val="20"/>
+              </w:rPr>
+              <w:t>F</w:t>
+            </w:r>
+          </w:p>
+        </w:tc>
+        <w:tc>
+          <w:tcPr>
+            <w:tcW w:w="1710" w:type="dxa"/>
+          </w:tcPr>
+          <w:p>
+            <w:pPr>
+              <w:pStyle w:val="ListParagraph"/>
+              <w:ind w:left="0"/>
+              <w:rPr>
+                <w:rFonts w:ascii="Cambria Math" w:hAnsi="Cambria Math"/>
+                <w:sz w:val="20"/>
+              </w:rPr>
+            </w:pPr>
+            <w:r>
+              <w:rPr>
+                <w:rFonts w:ascii="Cambria Math" w:hAnsi="Cambria Math"/>
+                <w:sz w:val="20"/>
+              </w:rPr>
+              <w:t>F</w:t>
+            </w:r>
+          </w:p>
+        </w:tc>
+      </w:tr>
+      <w:tr>
+        <w:tc>
+          <w:tcPr>
+            <w:tcW w:w="468" w:type="dxa"/>
+          </w:tcPr>
+          <w:p>
+            <w:pPr>
+              <w:pStyle w:val="ListParagraph"/>
+              <w:ind w:left="0"/>
+              <w:rPr>
+                <w:rFonts w:ascii="Cambria Math" w:hAnsi="Cambria Math"/>
+                <w:sz w:val="20"/>
+              </w:rPr>
+            </w:pPr>
+            <w:r>
+              <w:rPr>
+                <w:rFonts w:ascii="Cambria Math" w:hAnsi="Cambria Math"/>
+                <w:sz w:val="20"/>
+              </w:rPr>
+              <w:t>T</w:t>
+            </w:r>
+          </w:p>
+        </w:tc>
+        <w:tc>
+          <w:tcPr>
+            <w:tcW w:w="450" w:type="dxa"/>
+          </w:tcPr>
+          <w:p>
+            <w:pPr>
+              <w:pStyle w:val="ListParagraph"/>
+              <w:ind w:left="0"/>
+              <w:rPr>
+                <w:rFonts w:ascii="Cambria Math" w:hAnsi="Cambria Math"/>
+                <w:sz w:val="20"/>
+              </w:rPr>
+            </w:pPr>
+            <w:r>
+              <w:rPr>
+                <w:rFonts w:ascii="Cambria Math" w:hAnsi="Cambria Math"/>
+                <w:sz w:val="20"/>
+              </w:rPr>
+              <w:t>F</w:t>
+            </w:r>
+          </w:p>
+        </w:tc>
+        <w:tc>
+          <w:tcPr>
+            <w:tcW w:w="450" w:type="dxa"/>
+          </w:tcPr>
+          <w:p>
+            <w:pPr>
+              <w:pStyle w:val="ListParagraph"/>
+              <w:ind w:left="0"/>
+              <w:rPr>
+                <w:rFonts w:ascii="Cambria Math" w:hAnsi="Cambria Math"/>
+                <w:sz w:val="20"/>
+              </w:rPr>
+            </w:pPr>
+            <w:r>
+              <w:rPr>
+                <w:rFonts w:ascii="Cambria Math" w:hAnsi="Cambria Math"/>
+                <w:sz w:val="20"/>
+              </w:rPr>
+              <w:t>T</w:t>
+            </w:r>
+          </w:p>
+        </w:tc>
+        <w:tc>
+          <w:tcPr>
+            <w:tcW w:w="630" w:type="dxa"/>
+          </w:tcPr>
+          <w:p>
+            <w:pPr>
+              <w:pStyle w:val="ListParagraph"/>
+              <w:ind w:left="0"/>
+              <w:rPr>
+                <w:rFonts w:ascii="Cambria Math" w:hAnsi="Cambria Math"/>
+                <w:sz w:val="20"/>
+              </w:rPr>
+            </w:pPr>
+            <w:r>
+              <w:rPr>
+                <w:rFonts w:ascii="Cambria Math" w:hAnsi="Cambria Math"/>
+                <w:sz w:val="20"/>
+              </w:rPr>
+              <w:t>T</w:t>
+            </w:r>
+          </w:p>
+        </w:tc>
+        <w:tc>
+          <w:tcPr>
+            <w:tcW w:w="1170" w:type="dxa"/>
+          </w:tcPr>
+          <w:p>
+            <w:pPr>
+              <w:pStyle w:val="ListParagraph"/>
+              <w:ind w:left="0"/>
+              <w:rPr>
+                <w:rFonts w:ascii="Cambria Math" w:hAnsi="Cambria Math"/>
+                <w:sz w:val="20"/>
+              </w:rPr>
+            </w:pPr>
+            <w:r>
+              <w:rPr>
+                <w:rFonts w:ascii="Cambria Math" w:hAnsi="Cambria Math"/>
+                <w:sz w:val="20"/>
+              </w:rPr>
+              <w:t>T</w:t>
+            </w:r>
+          </w:p>
+        </w:tc>
+        <w:tc>
+          <w:tcPr>
+            <w:tcW w:w="810" w:type="dxa"/>
+          </w:tcPr>
+          <w:p>
+            <w:pPr>
+              <w:pStyle w:val="ListParagraph"/>
+              <w:ind w:left="0"/>
+              <w:rPr>
+                <w:rFonts w:ascii="Cambria Math" w:hAnsi="Cambria Math"/>
+                <w:sz w:val="20"/>
+              </w:rPr>
+            </w:pPr>
+            <w:r>
+              <w:rPr>
+                <w:rFonts w:ascii="Cambria Math" w:hAnsi="Cambria Math"/>
+                <w:sz w:val="20"/>
+              </w:rPr>
+              <w:t>T</w:t>
+            </w:r>
+          </w:p>
+        </w:tc>
+        <w:tc>
+          <w:tcPr>
+            <w:tcW w:w="810" w:type="dxa"/>
+          </w:tcPr>
+          <w:p>
+            <w:pPr>
+              <w:pStyle w:val="ListParagraph"/>
+              <w:ind w:left="0"/>
+              <w:rPr>
+                <w:rFonts w:ascii="Cambria Math" w:hAnsi="Cambria Math"/>
+                <w:sz w:val="20"/>
+              </w:rPr>
+            </w:pPr>
+            <w:r>
+              <w:rPr>
+                <w:rFonts w:ascii="Cambria Math" w:hAnsi="Cambria Math"/>
+                <w:sz w:val="20"/>
+              </w:rPr>
+              <w:t>T</w:t>
+            </w:r>
+          </w:p>
+        </w:tc>
+        <w:tc>
+          <w:tcPr>
+            <w:tcW w:w="1710" w:type="dxa"/>
+          </w:tcPr>
+          <w:p>
+            <w:pPr>
+              <w:pStyle w:val="ListParagraph"/>
+              <w:ind w:left="0"/>
+              <w:rPr>
+                <w:rFonts w:ascii="Cambria Math" w:hAnsi="Cambria Math"/>
+                <w:sz w:val="20"/>
+              </w:rPr>
+            </w:pPr>
+            <w:r>
+              <w:rPr>
+                <w:rFonts w:ascii="Cambria Math" w:hAnsi="Cambria Math"/>
+                <w:sz w:val="20"/>
+              </w:rPr>
+              <w:t>T</w:t>
+            </w:r>
+          </w:p>
+        </w:tc>
+      </w:tr>
+      <w:tr>
+        <w:tc>
+          <w:tcPr>
+            <w:tcW w:w="468" w:type="dxa"/>
+          </w:tcPr>
+          <w:p>
+            <w:pPr>
+              <w:pStyle w:val="ListParagraph"/>
+              <w:ind w:left="0"/>
+              <w:rPr>
+                <w:rFonts w:ascii="Cambria Math" w:hAnsi="Cambria Math"/>
+                <w:sz w:val="20"/>
+              </w:rPr>
+            </w:pPr>
+            <w:r>
+              <w:rPr>
+                <w:rFonts w:ascii="Cambria Math" w:hAnsi="Cambria Math"/>
+                <w:sz w:val="20"/>
+              </w:rPr>
+              <w:t>T</w:t>
+            </w:r>
+          </w:p>
+        </w:tc>
+        <w:tc>
+          <w:tcPr>
+            <w:tcW w:w="450" w:type="dxa"/>
+          </w:tcPr>
+          <w:p>
+            <w:pPr>
+              <w:pStyle w:val="ListParagraph"/>
+              <w:ind w:left="0"/>
+              <w:rPr>
+                <w:rFonts w:ascii="Cambria Math" w:hAnsi="Cambria Math"/>
+                <w:sz w:val="20"/>
+              </w:rPr>
+            </w:pPr>
+            <w:r>
+              <w:rPr>
+                <w:rFonts w:ascii="Cambria Math" w:hAnsi="Cambria Math"/>
+                <w:sz w:val="20"/>
+              </w:rPr>
+              <w:t>F</w:t>
+            </w:r>
+          </w:p>
+        </w:tc>
+        <w:tc>
+          <w:tcPr>
+            <w:tcW w:w="450" w:type="dxa"/>
+          </w:tcPr>
+          <w:p>
+            <w:pPr>
+              <w:pStyle w:val="ListParagraph"/>
+              <w:ind w:left="0"/>
+              <w:rPr>
+                <w:rFonts w:ascii="Cambria Math" w:hAnsi="Cambria Math"/>
+                <w:sz w:val="20"/>
+              </w:rPr>
+            </w:pPr>
+            <w:r>
+              <w:rPr>
+                <w:rFonts w:ascii="Cambria Math" w:hAnsi="Cambria Math"/>
+                <w:sz w:val="20"/>
+              </w:rPr>
+              <w:t>F</w:t>
+            </w:r>
+          </w:p>
+        </w:tc>
+        <w:tc>
+          <w:tcPr>
+            <w:tcW w:w="630" w:type="dxa"/>
+          </w:tcPr>
+          <w:p>
+            <w:pPr>
+              <w:pStyle w:val="ListParagraph"/>
+              <w:ind w:left="0"/>
+              <w:rPr>
+                <w:rFonts w:ascii="Cambria Math" w:hAnsi="Cambria Math"/>
+                <w:sz w:val="20"/>
+              </w:rPr>
+            </w:pPr>
+            <w:r>
+              <w:rPr>
+                <w:rFonts w:ascii="Cambria Math" w:hAnsi="Cambria Math"/>
+                <w:sz w:val="20"/>
+              </w:rPr>
+              <w:t>T</w:t>
+            </w:r>
+          </w:p>
+        </w:tc>
+        <w:tc>
+          <w:tcPr>
+            <w:tcW w:w="1170" w:type="dxa"/>
+          </w:tcPr>
+          <w:p>
+            <w:pPr>
+              <w:pStyle w:val="ListParagraph"/>
+              <w:ind w:left="0"/>
+              <w:rPr>
+                <w:rFonts w:ascii="Cambria Math" w:hAnsi="Cambria Math"/>
+                <w:sz w:val="20"/>
+              </w:rPr>
+            </w:pPr>
+            <w:r>
+              <w:rPr>
+                <w:rFonts w:ascii="Cambria Math" w:hAnsi="Cambria Math"/>
+                <w:sz w:val="20"/>
+              </w:rPr>
+              <w:t>F</w:t>
+            </w:r>
+          </w:p>
+        </w:tc>
+        <w:tc>
+          <w:tcPr>
+            <w:tcW w:w="810" w:type="dxa"/>
+          </w:tcPr>
+          <w:p>
+            <w:pPr>
+              <w:pStyle w:val="ListParagraph"/>
+              <w:ind w:left="0"/>
+              <w:rPr>
+                <w:rFonts w:ascii="Cambria Math" w:hAnsi="Cambria Math"/>
+                <w:sz w:val="20"/>
+              </w:rPr>
+            </w:pPr>
+            <w:r>
+              <w:rPr>
+                <w:rFonts w:ascii="Cambria Math" w:hAnsi="Cambria Math"/>
+                <w:sz w:val="20"/>
+              </w:rPr>
+              <w:t>F</w:t>
+            </w:r>
+          </w:p>
+        </w:tc>
+        <w:tc>
+          <w:tcPr>
+            <w:tcW w:w="810" w:type="dxa"/>
+          </w:tcPr>
+          <w:p>
+            <w:pPr>
+              <w:pStyle w:val="ListParagraph"/>
+              <w:ind w:left="0"/>
+              <w:rPr>
+                <w:rFonts w:ascii="Cambria Math" w:hAnsi="Cambria Math"/>
+                <w:sz w:val="20"/>
+              </w:rPr>
+            </w:pPr>
+            <w:r>
+              <w:rPr>
+                <w:rFonts w:ascii="Cambria Math" w:hAnsi="Cambria Math"/>
+                <w:sz w:val="20"/>
+              </w:rPr>
+              <w:t>T</w:t>
+            </w:r>
+          </w:p>
+        </w:tc>
+        <w:tc>
+          <w:tcPr>
+            <w:tcW w:w="1710" w:type="dxa"/>
+          </w:tcPr>
+          <w:p>
+            <w:pPr>
+              <w:pStyle w:val="ListParagraph"/>
+              <w:ind w:left="0"/>
+              <w:rPr>
+                <w:rFonts w:ascii="Cambria Math" w:hAnsi="Cambria Math"/>
+                <w:sz w:val="20"/>
+              </w:rPr>
+            </w:pPr>
+            <w:r>
+              <w:rPr>
+                <w:rFonts w:ascii="Cambria Math" w:hAnsi="Cambria Math"/>
+                <w:sz w:val="20"/>
+              </w:rPr>
+              <w:t>F</w:t>
+            </w:r>
+          </w:p>
+        </w:tc>
+      </w:tr>
+      <w:tr>
+        <w:tc>
+          <w:tcPr>
+            <w:tcW w:w="468" w:type="dxa"/>
+          </w:tcPr>
+          <w:p>
+            <w:pPr>
+              <w:pStyle w:val="ListParagraph"/>
+              <w:ind w:left="0"/>
+              <w:rPr>
+                <w:rFonts w:ascii="Cambria Math" w:hAnsi="Cambria Math"/>
+                <w:sz w:val="20"/>
+              </w:rPr>
+            </w:pPr>
+            <w:r>
+              <w:rPr>
+                <w:rFonts w:ascii="Cambria Math" w:hAnsi="Cambria Math"/>
+                <w:sz w:val="20"/>
+              </w:rPr>
+              <w:t>F</w:t>
+            </w:r>
+          </w:p>
+        </w:tc>
+        <w:tc>
+          <w:tcPr>
+            <w:tcW w:w="450" w:type="dxa"/>
+          </w:tcPr>
+          <w:p>
+            <w:pPr>
+              <w:pStyle w:val="ListParagraph"/>
+              <w:ind w:left="0"/>
+              <w:rPr>
+                <w:rFonts w:ascii="Cambria Math" w:hAnsi="Cambria Math"/>
+                <w:sz w:val="20"/>
+              </w:rPr>
+            </w:pPr>
+            <w:r>
+              <w:rPr>
+                <w:rFonts w:ascii="Cambria Math" w:hAnsi="Cambria Math"/>
+                <w:sz w:val="20"/>
+              </w:rPr>
+              <w:t>T</w:t>
+            </w:r>
+          </w:p>
+        </w:tc>
+        <w:tc>
+          <w:tcPr>
+            <w:tcW w:w="450" w:type="dxa"/>
+          </w:tcPr>
+          <w:p>
+            <w:pPr>
+              <w:pStyle w:val="ListParagraph"/>
+              <w:ind w:left="0"/>
+              <w:rPr>
+                <w:rFonts w:ascii="Cambria Math" w:hAnsi="Cambria Math"/>
+                <w:sz w:val="20"/>
+              </w:rPr>
+            </w:pPr>
+            <w:r>
+              <w:rPr>
+                <w:rFonts w:ascii="Cambria Math" w:hAnsi="Cambria Math"/>
+                <w:sz w:val="20"/>
+              </w:rPr>
+              <w:t>T</w:t>
+            </w:r>
+          </w:p>
+        </w:tc>
+        <w:tc>
+          <w:tcPr>
+            <w:tcW w:w="630" w:type="dxa"/>
+          </w:tcPr>
+          <w:p>
+            <w:pPr>
+              <w:pStyle w:val="ListParagraph"/>
+              <w:ind w:left="0"/>
+              <w:rPr>
+                <w:rFonts w:ascii="Cambria Math" w:hAnsi="Cambria Math"/>
+                <w:sz w:val="20"/>
+              </w:rPr>
+            </w:pPr>
+            <w:r>
+              <w:rPr>
+                <w:rFonts w:ascii="Cambria Math" w:hAnsi="Cambria Math"/>
+                <w:sz w:val="20"/>
+              </w:rPr>
+              <w:t>T</w:t>
+            </w:r>
+          </w:p>
+        </w:tc>
+        <w:tc>
+          <w:tcPr>
+            <w:tcW w:w="1170" w:type="dxa"/>
+          </w:tcPr>
+          <w:p>
+            <w:pPr>
+              <w:pStyle w:val="ListParagraph"/>
+              <w:ind w:left="0"/>
+              <w:rPr>
+                <w:rFonts w:ascii="Cambria Math" w:hAnsi="Cambria Math"/>
+                <w:sz w:val="20"/>
+              </w:rPr>
+            </w:pPr>
+            <w:r>
+              <w:rPr>
+                <w:rFonts w:ascii="Cambria Math" w:hAnsi="Cambria Math"/>
+                <w:sz w:val="20"/>
+              </w:rPr>
+              <w:t>T</w:t>
+            </w:r>
+          </w:p>
+        </w:tc>
+        <w:tc>
+          <w:tcPr>
+            <w:tcW w:w="810" w:type="dxa"/>
+          </w:tcPr>
+          <w:p>
+            <w:pPr>
+              <w:pStyle w:val="ListParagraph"/>
+              <w:ind w:left="0"/>
+              <w:rPr>
+                <w:rFonts w:ascii="Cambria Math" w:hAnsi="Cambria Math"/>
+                <w:sz w:val="20"/>
+              </w:rPr>
+            </w:pPr>
+            <w:r>
+              <w:rPr>
+                <w:rFonts w:ascii="Cambria Math" w:hAnsi="Cambria Math"/>
+                <w:sz w:val="20"/>
+              </w:rPr>
+              <w:t>T</w:t>
+            </w:r>
+          </w:p>
+        </w:tc>
+        <w:tc>
+          <w:tcPr>
+            <w:tcW w:w="810" w:type="dxa"/>
+          </w:tcPr>
+          <w:p>
+            <w:pPr>
+              <w:pStyle w:val="ListParagraph"/>
+              <w:ind w:left="0"/>
+              <w:rPr>
+                <w:rFonts w:ascii="Cambria Math" w:hAnsi="Cambria Math"/>
+                <w:sz w:val="20"/>
+              </w:rPr>
+            </w:pPr>
+            <w:r>
+              <w:rPr>
+                <w:rFonts w:ascii="Cambria Math" w:hAnsi="Cambria Math"/>
+                <w:sz w:val="20"/>
+              </w:rPr>
+              <w:t>T</w:t>
+            </w:r>
+          </w:p>
+        </w:tc>
+        <w:tc>
+          <w:tcPr>
+            <w:tcW w:w="1710" w:type="dxa"/>
+          </w:tcPr>
+          <w:p>
+            <w:pPr>
+              <w:pStyle w:val="ListParagraph"/>
+              <w:ind w:left="0"/>
+              <w:rPr>
+                <w:rFonts w:ascii="Cambria Math" w:hAnsi="Cambria Math"/>
+                <w:sz w:val="20"/>
+              </w:rPr>
+            </w:pPr>
+            <w:r>
+              <w:rPr>
+                <w:rFonts w:ascii="Cambria Math" w:hAnsi="Cambria Math"/>
+                <w:sz w:val="20"/>
+              </w:rPr>
+              <w:t>T</w:t>
+            </w:r>
+          </w:p>
+        </w:tc>
+      </w:tr>
+      <w:tr>
+        <w:tc>
+          <w:tcPr>
+            <w:tcW w:w="468" w:type="dxa"/>
+          </w:tcPr>
+          <w:p>
+            <w:pPr>
+              <w:pStyle w:val="ListParagraph"/>
+              <w:ind w:left="0"/>
+              <w:rPr>
+                <w:rFonts w:ascii="Cambria Math" w:hAnsi="Cambria Math"/>
+                <w:sz w:val="20"/>
+              </w:rPr>
+            </w:pPr>
+            <w:r>
+              <w:rPr>
+                <w:rFonts w:ascii="Cambria Math" w:hAnsi="Cambria Math"/>
+                <w:sz w:val="20"/>
+              </w:rPr>
+              <w:t>F</w:t>
+            </w:r>
+          </w:p>
+        </w:tc>
+        <w:tc>
+          <w:tcPr>
+            <w:tcW w:w="450" w:type="dxa"/>
+          </w:tcPr>
+          <w:p>
+            <w:pPr>
+              <w:pStyle w:val="ListParagraph"/>
+              <w:ind w:left="0"/>
+              <w:rPr>
+                <w:rFonts w:ascii="Cambria Math" w:hAnsi="Cambria Math"/>
+                <w:sz w:val="20"/>
+              </w:rPr>
+            </w:pPr>
+            <w:r>
+              <w:rPr>
+                <w:rFonts w:ascii="Cambria Math" w:hAnsi="Cambria Math"/>
+                <w:sz w:val="20"/>
+              </w:rPr>
+              <w:t>T</w:t>
+            </w:r>
+          </w:p>
+        </w:tc>
+        <w:tc>
+          <w:tcPr>
+            <w:tcW w:w="450" w:type="dxa"/>
+          </w:tcPr>
+          <w:p>
+            <w:pPr>
+              <w:pStyle w:val="ListParagraph"/>
+              <w:ind w:left="0"/>
+              <w:rPr>
+                <w:rFonts w:ascii="Cambria Math" w:hAnsi="Cambria Math"/>
+                <w:sz w:val="20"/>
+              </w:rPr>
+            </w:pPr>
+            <w:r>
+              <w:rPr>
+                <w:rFonts w:ascii="Cambria Math" w:hAnsi="Cambria Math"/>
+                <w:sz w:val="20"/>
+              </w:rPr>
+              <w:t>F</w:t>
+            </w:r>
+          </w:p>
+        </w:tc>
+        <w:tc>
+          <w:tcPr>
+            <w:tcW w:w="630" w:type="dxa"/>
+          </w:tcPr>
+          <w:p>
+            <w:pPr>
+              <w:pStyle w:val="ListParagraph"/>
+              <w:ind w:left="0"/>
+              <w:rPr>
+                <w:rFonts w:ascii="Cambria Math" w:hAnsi="Cambria Math"/>
+                <w:sz w:val="20"/>
+              </w:rPr>
+            </w:pPr>
+            <w:r>
+              <w:rPr>
+                <w:rFonts w:ascii="Cambria Math" w:hAnsi="Cambria Math"/>
+                <w:sz w:val="20"/>
+              </w:rPr>
+              <w:t>T</w:t>
+            </w:r>
+          </w:p>
+        </w:tc>
+        <w:tc>
+          <w:tcPr>
+            <w:tcW w:w="1170" w:type="dxa"/>
+          </w:tcPr>
+          <w:p>
+            <w:pPr>
+              <w:pStyle w:val="ListParagraph"/>
+              <w:ind w:left="0"/>
+              <w:rPr>
+                <w:rFonts w:ascii="Cambria Math" w:hAnsi="Cambria Math"/>
+                <w:sz w:val="20"/>
+              </w:rPr>
+            </w:pPr>
+            <w:r>
+              <w:rPr>
+                <w:rFonts w:ascii="Cambria Math" w:hAnsi="Cambria Math"/>
+                <w:sz w:val="20"/>
+              </w:rPr>
+              <w:t>F</w:t>
+            </w:r>
+          </w:p>
+        </w:tc>
+        <w:tc>
+          <w:tcPr>
+            <w:tcW w:w="810" w:type="dxa"/>
+          </w:tcPr>
+          <w:p>
+            <w:pPr>
+              <w:pStyle w:val="ListParagraph"/>
+              <w:ind w:left="0"/>
+              <w:rPr>
+                <w:rFonts w:ascii="Cambria Math" w:hAnsi="Cambria Math"/>
+                <w:sz w:val="20"/>
+              </w:rPr>
+            </w:pPr>
+            <w:r>
+              <w:rPr>
+                <w:rFonts w:ascii="Cambria Math" w:hAnsi="Cambria Math"/>
+                <w:sz w:val="20"/>
+              </w:rPr>
+              <w:t>T</w:t>
+            </w:r>
+          </w:p>
+        </w:tc>
+        <w:tc>
+          <w:tcPr>
+            <w:tcW w:w="810" w:type="dxa"/>
+          </w:tcPr>
+          <w:p>
+            <w:pPr>
+              <w:pStyle w:val="ListParagraph"/>
+              <w:ind w:left="0"/>
+              <w:rPr>
+                <w:rFonts w:ascii="Cambria Math" w:hAnsi="Cambria Math"/>
+                <w:sz w:val="20"/>
+              </w:rPr>
+            </w:pPr>
+            <w:r>
+              <w:rPr>
+                <w:rFonts w:ascii="Cambria Math" w:hAnsi="Cambria Math"/>
+                <w:sz w:val="20"/>
+              </w:rPr>
+              <w:t>F</w:t>
+            </w:r>
+          </w:p>
+        </w:tc>
+        <w:tc>
+          <w:tcPr>
+            <w:tcW w:w="1710" w:type="dxa"/>
+          </w:tcPr>
+          <w:p>
+            <w:pPr>
+              <w:pStyle w:val="ListParagraph"/>
+              <w:ind w:left="0"/>
+              <w:rPr>
+                <w:rFonts w:ascii="Cambria Math" w:hAnsi="Cambria Math"/>
+                <w:sz w:val="20"/>
+              </w:rPr>
+            </w:pPr>
+            <w:r>
+              <w:rPr>
+                <w:rFonts w:ascii="Cambria Math" w:hAnsi="Cambria Math"/>
+                <w:sz w:val="20"/>
+              </w:rPr>
+              <w:t>F</w:t>
+            </w:r>
+          </w:p>
+        </w:tc>
+      </w:tr>
+      <w:tr>
+        <w:tc>
+          <w:tcPr>
+            <w:tcW w:w="468" w:type="dxa"/>
+          </w:tcPr>
+          <w:p>
+            <w:pPr>
+              <w:pStyle w:val="ListParagraph"/>
+              <w:ind w:left="0"/>
+              <w:rPr>
+                <w:rFonts w:ascii="Cambria Math" w:hAnsi="Cambria Math"/>
+                <w:sz w:val="20"/>
+              </w:rPr>
+            </w:pPr>
+            <w:r>
+              <w:rPr>
+                <w:rFonts w:ascii="Cambria Math" w:hAnsi="Cambria Math"/>
+                <w:sz w:val="20"/>
+              </w:rPr>
+              <w:t>F</w:t>
+            </w:r>
+          </w:p>
+        </w:tc>
+        <w:tc>
+          <w:tcPr>
+            <w:tcW w:w="450" w:type="dxa"/>
+          </w:tcPr>
+          <w:p>
+            <w:pPr>
+              <w:pStyle w:val="ListParagraph"/>
+              <w:ind w:left="0"/>
+              <w:rPr>
+                <w:rFonts w:ascii="Cambria Math" w:hAnsi="Cambria Math"/>
+                <w:sz w:val="20"/>
+              </w:rPr>
+            </w:pPr>
+            <w:r>
+              <w:rPr>
+                <w:rFonts w:ascii="Cambria Math" w:hAnsi="Cambria Math"/>
+                <w:sz w:val="20"/>
+              </w:rPr>
+              <w:t>F</w:t>
+            </w:r>
+          </w:p>
+        </w:tc>
+        <w:tc>
+          <w:tcPr>
+            <w:tcW w:w="450" w:type="dxa"/>
+          </w:tcPr>
+          <w:p>
+            <w:pPr>
+              <w:pStyle w:val="ListParagraph"/>
+              <w:ind w:left="0"/>
+              <w:rPr>
+                <w:rFonts w:ascii="Cambria Math" w:hAnsi="Cambria Math"/>
+                <w:sz w:val="20"/>
+              </w:rPr>
+            </w:pPr>
+            <w:r>
+              <w:rPr>
+                <w:rFonts w:ascii="Cambria Math" w:hAnsi="Cambria Math"/>
+                <w:sz w:val="20"/>
+              </w:rPr>
+              <w:t>T</w:t>
+            </w:r>
+          </w:p>
+        </w:tc>
+        <w:tc>
+          <w:tcPr>
+            <w:tcW w:w="630" w:type="dxa"/>
+          </w:tcPr>
+          <w:p>
+            <w:pPr>
+              <w:pStyle w:val="ListParagraph"/>
+              <w:ind w:left="0"/>
+              <w:rPr>
+                <w:rFonts w:ascii="Cambria Math" w:hAnsi="Cambria Math"/>
+                <w:sz w:val="20"/>
+              </w:rPr>
+            </w:pPr>
+            <w:r>
+              <w:rPr>
+                <w:rFonts w:ascii="Cambria Math" w:hAnsi="Cambria Math"/>
+                <w:sz w:val="20"/>
+              </w:rPr>
+              <w:t>F</w:t>
+            </w:r>
+          </w:p>
+        </w:tc>
+        <w:tc>
+          <w:tcPr>
+            <w:tcW w:w="1170" w:type="dxa"/>
+          </w:tcPr>
+          <w:p>
+            <w:pPr>
+              <w:pStyle w:val="ListParagraph"/>
+              <w:ind w:left="0"/>
+              <w:rPr>
+                <w:rFonts w:ascii="Cambria Math" w:hAnsi="Cambria Math"/>
+                <w:sz w:val="20"/>
+              </w:rPr>
+            </w:pPr>
+            <w:r>
+              <w:rPr>
+                <w:rFonts w:ascii="Cambria Math" w:hAnsi="Cambria Math"/>
+                <w:sz w:val="20"/>
+              </w:rPr>
+              <w:t>T</w:t>
+            </w:r>
+          </w:p>
+        </w:tc>
+        <w:tc>
+          <w:tcPr>
+            <w:tcW w:w="810" w:type="dxa"/>
+          </w:tcPr>
+          <w:p>
+            <w:pPr>
+              <w:pStyle w:val="ListParagraph"/>
+              <w:ind w:left="0"/>
+              <w:rPr>
+                <w:rFonts w:ascii="Cambria Math" w:hAnsi="Cambria Math"/>
+                <w:sz w:val="20"/>
+              </w:rPr>
+            </w:pPr>
+            <w:r>
+              <w:rPr>
+                <w:rFonts w:ascii="Cambria Math" w:hAnsi="Cambria Math"/>
+                <w:sz w:val="20"/>
+              </w:rPr>
+              <w:t>T</w:t>
+            </w:r>
+          </w:p>
+        </w:tc>
+        <w:tc>
+          <w:tcPr>
+            <w:tcW w:w="810" w:type="dxa"/>
+          </w:tcPr>
+          <w:p>
+            <w:pPr>
+              <w:pStyle w:val="ListParagraph"/>
+              <w:ind w:left="0"/>
+              <w:rPr>
+                <w:rFonts w:ascii="Cambria Math" w:hAnsi="Cambria Math"/>
+                <w:sz w:val="20"/>
+              </w:rPr>
+            </w:pPr>
+            <w:r>
+              <w:rPr>
+                <w:rFonts w:ascii="Cambria Math" w:hAnsi="Cambria Math"/>
+                <w:sz w:val="20"/>
+              </w:rPr>
+              <w:t>T</w:t>
+            </w:r>
+          </w:p>
+        </w:tc>
+        <w:tc>
+          <w:tcPr>
+            <w:tcW w:w="1710" w:type="dxa"/>
+          </w:tcPr>
+          <w:p>
+            <w:pPr>
+              <w:pStyle w:val="ListParagraph"/>
+              <w:ind w:left="0"/>
+              <w:rPr>
+                <w:rFonts w:ascii="Cambria Math" w:hAnsi="Cambria Math"/>
+                <w:sz w:val="20"/>
+              </w:rPr>
+            </w:pPr>
+            <w:r>
+              <w:rPr>
+                <w:rFonts w:ascii="Cambria Math" w:hAnsi="Cambria Math"/>
+                <w:sz w:val="20"/>
+              </w:rPr>
+              <w:t>T</w:t>
+            </w:r>
+          </w:p>
+        </w:tc>
+      </w:tr>
+      <w:tr>
+        <w:tc>
+          <w:tcPr>
+            <w:tcW w:w="468" w:type="dxa"/>
+          </w:tcPr>
+          <w:p>
+            <w:pPr>
+              <w:pStyle w:val="ListParagraph"/>
+              <w:ind w:left="0"/>
+              <w:rPr>
+                <w:rFonts w:ascii="Cambria Math" w:hAnsi="Cambria Math"/>
+                <w:sz w:val="20"/>
+              </w:rPr>
+            </w:pPr>
+            <w:r>
+              <w:rPr>
+                <w:rFonts w:ascii="Cambria Math" w:hAnsi="Cambria Math"/>
+                <w:sz w:val="20"/>
+              </w:rPr>
+              <w:t>F</w:t>
+            </w:r>
+          </w:p>
+        </w:tc>
+        <w:tc>
+          <w:tcPr>
+            <w:tcW w:w="450" w:type="dxa"/>
+          </w:tcPr>
+          <w:p>
+            <w:pPr>
+              <w:pStyle w:val="ListParagraph"/>
+              <w:ind w:left="0"/>
+              <w:rPr>
+                <w:rFonts w:ascii="Cambria Math" w:hAnsi="Cambria Math"/>
+                <w:sz w:val="20"/>
+              </w:rPr>
+            </w:pPr>
+            <w:r>
+              <w:rPr>
+                <w:rFonts w:ascii="Cambria Math" w:hAnsi="Cambria Math"/>
+                <w:sz w:val="20"/>
+              </w:rPr>
+              <w:t>F</w:t>
+            </w:r>
+          </w:p>
+        </w:tc>
+        <w:tc>
+          <w:tcPr>
+            <w:tcW w:w="450" w:type="dxa"/>
+          </w:tcPr>
+          <w:p>
+            <w:pPr>
+              <w:pStyle w:val="ListParagraph"/>
+              <w:ind w:left="0"/>
+              <w:rPr>
+                <w:rFonts w:ascii="Cambria Math" w:hAnsi="Cambria Math"/>
+                <w:sz w:val="20"/>
+              </w:rPr>
+            </w:pPr>
+            <w:r>
+              <w:rPr>
+                <w:rFonts w:ascii="Cambria Math" w:hAnsi="Cambria Math"/>
+                <w:sz w:val="20"/>
+              </w:rPr>
+              <w:t>F</w:t>
+            </w:r>
+          </w:p>
+        </w:tc>
+        <w:tc>
+          <w:tcPr>
+            <w:tcW w:w="630" w:type="dxa"/>
+          </w:tcPr>
+          <w:p>
+            <w:pPr>
+              <w:pStyle w:val="ListParagraph"/>
+              <w:ind w:left="0"/>
+              <w:rPr>
+                <w:rFonts w:ascii="Cambria Math" w:hAnsi="Cambria Math"/>
+                <w:sz w:val="20"/>
+              </w:rPr>
+            </w:pPr>
+            <w:r>
+              <w:rPr>
+                <w:rFonts w:ascii="Cambria Math" w:hAnsi="Cambria Math"/>
+                <w:sz w:val="20"/>
+              </w:rPr>
+              <w:t>F</w:t>
+            </w:r>
+          </w:p>
+        </w:tc>
+        <w:tc>
+          <w:tcPr>
+            <w:tcW w:w="1170" w:type="dxa"/>
+          </w:tcPr>
+          <w:p>
+            <w:pPr>
+              <w:pStyle w:val="ListParagraph"/>
+              <w:ind w:left="0"/>
+              <w:rPr>
+                <w:rFonts w:ascii="Cambria Math" w:hAnsi="Cambria Math"/>
+                <w:sz w:val="20"/>
+              </w:rPr>
+            </w:pPr>
+            <w:r>
+              <w:rPr>
+                <w:rFonts w:ascii="Cambria Math" w:hAnsi="Cambria Math"/>
+                <w:sz w:val="20"/>
+              </w:rPr>
+              <w:t>T</w:t>
+            </w:r>
+          </w:p>
+        </w:tc>
+        <w:tc>
+          <w:tcPr>
+            <w:tcW w:w="810" w:type="dxa"/>
+          </w:tcPr>
+          <w:p>
+            <w:pPr>
+              <w:pStyle w:val="ListParagraph"/>
+              <w:ind w:left="0"/>
+              <w:rPr>
+                <w:rFonts w:ascii="Cambria Math" w:hAnsi="Cambria Math"/>
+                <w:sz w:val="20"/>
+              </w:rPr>
+            </w:pPr>
+            <w:r>
+              <w:rPr>
+                <w:rFonts w:ascii="Cambria Math" w:hAnsi="Cambria Math"/>
+                <w:sz w:val="20"/>
+              </w:rPr>
+              <w:t>T</w:t>
+            </w:r>
+          </w:p>
+        </w:tc>
+        <w:tc>
+          <w:tcPr>
+            <w:tcW w:w="810" w:type="dxa"/>
+          </w:tcPr>
+          <w:p>
+            <w:pPr>
+              <w:pStyle w:val="ListParagraph"/>
+              <w:ind w:left="0"/>
+              <w:rPr>
+                <w:rFonts w:ascii="Cambria Math" w:hAnsi="Cambria Math"/>
+                <w:sz w:val="20"/>
+              </w:rPr>
+            </w:pPr>
+            <w:r>
+              <w:rPr>
+                <w:rFonts w:ascii="Cambria Math" w:hAnsi="Cambria Math"/>
+                <w:sz w:val="20"/>
+              </w:rPr>
+              <w:t>T</w:t>
+            </w:r>
+          </w:p>
+        </w:tc>
+        <w:tc>
+          <w:tcPr>
+            <w:tcW w:w="1710" w:type="dxa"/>
+          </w:tcPr>
+          <w:p>
+            <w:pPr>
+              <w:pStyle w:val="ListParagraph"/>
+              <w:ind w:left="0"/>
+              <w:rPr>
+                <w:rFonts w:ascii="Cambria Math" w:hAnsi="Cambria Math"/>
+                <w:sz w:val="20"/>
+              </w:rPr>
+            </w:pPr>
+            <w:r>
+              <w:rPr>
+                <w:rFonts w:ascii="Cambria Math" w:hAnsi="Cambria Math"/>
+                <w:sz w:val="20"/>
+              </w:rPr>
+              <w:t>T</w:t>
+            </w:r>
+          </w:p>
+        </w:tc>
+      </w:tr>
+    </w:tbl>
+    <w:p>
+      <w:pPr>
+        <w:pStyle w:val="ListParagraph"/>
+        <w:ind w:left="2160"/>
+        <w:rPr>
+          <w:rFonts w:ascii="Cambria Math" w:hAnsi="Cambria Math"/>
+          <w:sz w:val="20"/>
+        </w:rPr>
+      </w:pPr>
+    </w:p>
+    <w:p>
+      <w:pPr>
+        <w:pStyle w:val="ListParagraph"/>
+        <w:numPr>
           <w:ilvl w:val="0"/>
           <w:numId w:val="3"/>
         </w:numPr>
@@ -5130,6 +7516,158 @@
       <w:pPr>
         <w:pStyle w:val="ListParagraph"/>
         <w:numPr>
+          <w:ilvl w:val="1"/>
+          <w:numId w:val="3"/>
+        </w:numPr>
+        <w:rPr>
+          <w:rFonts w:ascii="Cambria Math" w:hAnsi="Cambria Math"/>
+          <w:b/>
+          <w:sz w:val="20"/>
+        </w:rPr>
+      </w:pPr>
+      <w:r>
+        <w:rPr>
+          <w:rFonts w:ascii="Cambria Math" w:hAnsi="Cambria Math"/>
+          <w:b/>
+          <w:sz w:val="20"/>
+        </w:rPr>
+        <w:t>True</w:t>
+      </w:r>
+    </w:p>
+    <w:p>
+      <w:pPr>
+        <w:pStyle w:val="ListParagraph"/>
+        <w:numPr>
+          <w:ilvl w:val="2"/>
+          <w:numId w:val="3"/>
+        </w:numPr>
+        <w:rPr>
+          <w:rFonts w:ascii="Cambria Math" w:hAnsi="Cambria Math"/>
+          <w:sz w:val="20"/>
+        </w:rPr>
+      </w:pPr>
+      <w:r>
+        <w:rPr>
+          <w:rFonts w:ascii="Cambria Math" w:hAnsi="Cambria Math"/>
+          <w:sz w:val="20"/>
+        </w:rPr>
+        <w:t xml:space="preserve">Assume there are a finite number of natural numbers n such as √n is rational, 1, 4, …, p, where p </w:t>
+      </w:r>
+      <w:r>
+        <w:rPr>
+          <w:rFonts w:ascii="Cambria Math" w:hAnsi="Cambria Math"/>
+          <w:sz w:val="20"/>
+        </w:rPr>
+        <w:t>is</w:t>
+      </w:r>
+      <w:r>
+        <w:rPr>
+          <w:rFonts w:ascii="Cambria Math" w:hAnsi="Cambria Math"/>
+          <w:sz w:val="20"/>
+        </w:rPr>
+        <w:t xml:space="preserve"> the highest of these numbers</w:t>
+      </w:r>
+    </w:p>
+    <w:p>
+      <w:pPr>
+        <w:pStyle w:val="ListParagraph"/>
+        <w:numPr>
+          <w:ilvl w:val="2"/>
+          <w:numId w:val="3"/>
+        </w:numPr>
+        <w:rPr>
+          <w:rFonts w:ascii="Cambria Math" w:hAnsi="Cambria Math"/>
+          <w:sz w:val="20"/>
+        </w:rPr>
+      </w:pPr>
+      <w:r>
+        <w:rPr>
+          <w:rFonts w:ascii="Cambria Math" w:hAnsi="Cambria Math"/>
+          <w:sz w:val="20"/>
+        </w:rPr>
+        <w:t>Let q=(p+1)</w:t>
+      </w:r>
+      <w:r>
+        <w:rPr>
+          <w:rFonts w:ascii="Cambria Math" w:hAnsi="Cambria Math"/>
+          <w:sz w:val="20"/>
+          <w:vertAlign w:val="superscript"/>
+        </w:rPr>
+        <w:t>2</w:t>
+      </w:r>
+    </w:p>
+    <w:p>
+      <w:pPr>
+        <w:pStyle w:val="ListParagraph"/>
+        <w:numPr>
+          <w:ilvl w:val="2"/>
+          <w:numId w:val="3"/>
+        </w:numPr>
+        <w:rPr>
+          <w:rFonts w:ascii="Cambria Math" w:hAnsi="Cambria Math"/>
+          <w:sz w:val="20"/>
+        </w:rPr>
+      </w:pPr>
+      <w:r>
+        <w:rPr>
+          <w:rFonts w:ascii="Cambria Math" w:hAnsi="Cambria Math"/>
+          <w:sz w:val="20"/>
+        </w:rPr>
+        <w:t>√</w:t>
+      </w:r>
+      <w:r>
+        <w:rPr>
+          <w:rFonts w:ascii="Cambria Math" w:hAnsi="Cambria Math"/>
+          <w:sz w:val="20"/>
+        </w:rPr>
+        <w:t>q is rational (p+1), and larger than p</w:t>
+      </w:r>
+    </w:p>
+    <w:p>
+      <w:pPr>
+        <w:pStyle w:val="ListParagraph"/>
+        <w:numPr>
+          <w:ilvl w:val="2"/>
+          <w:numId w:val="3"/>
+        </w:numPr>
+        <w:rPr>
+          <w:rFonts w:ascii="Cambria Math" w:hAnsi="Cambria Math"/>
+          <w:sz w:val="20"/>
+        </w:rPr>
+      </w:pPr>
+      <w:r>
+        <w:rPr>
+          <w:rFonts w:ascii="Cambria Math" w:hAnsi="Cambria Math"/>
+          <w:sz w:val="20"/>
+        </w:rPr>
+        <w:t>Therefore, p is not the highest of the numbers with such property, which is a contradiction</w:t>
+      </w:r>
+    </w:p>
+    <w:p>
+      <w:pPr>
+        <w:pStyle w:val="ListParagraph"/>
+        <w:numPr>
+          <w:ilvl w:val="2"/>
+          <w:numId w:val="3"/>
+        </w:numPr>
+        <w:rPr>
+          <w:rFonts w:ascii="Cambria Math" w:hAnsi="Cambria Math"/>
+          <w:sz w:val="20"/>
+        </w:rPr>
+      </w:pPr>
+      <w:r>
+        <w:rPr>
+          <w:rFonts w:ascii="Cambria Math" w:hAnsi="Cambria Math"/>
+          <w:sz w:val="20"/>
+        </w:rPr>
+        <w:lastRenderedPageBreak/>
+        <w:t>Hence, there are infinitely many natural numbers</w:t>
+      </w:r>
+    </w:p>
+    <w:p>
+      <w:pPr>
+        <w:pStyle w:val="ListParagraph"/>
+        <w:numPr>
           <w:ilvl w:val="0"/>
           <w:numId w:val="3"/>
         </w:numPr>
@@ -5490,7 +8028,7 @@
           <w:rFonts w:ascii="Cambria Math" w:hAnsi="Cambria Math"/>
           <w:sz w:val="20"/>
         </w:rPr>
-        <w:t>4</w:t>
+        <w:t>1</w:t>
       </w:r>
       <w:r>
         <w:rPr>
@@ -5511,7 +8049,50 @@
           <w:rFonts w:ascii="Cambria Math" w:hAnsi="Cambria Math"/>
           <w:sz w:val="20"/>
         </w:rPr>
-        <w:t>3 (cannot use division for integers)</w:t>
+        <w:t>0</w:t>
+      </w:r>
+      <w:r>
+        <w:rPr>
+          <w:rFonts w:ascii="Cambria Math" w:hAnsi="Cambria Math"/>
+          <w:sz w:val="20"/>
+        </w:rPr>
+        <w:t xml:space="preserve"> (cannot use division for integers)</w:t>
+      </w:r>
+    </w:p>
+    <w:p>
+      <w:pPr>
+        <w:pStyle w:val="ListParagraph"/>
+        <w:numPr>
+          <w:ilvl w:val="3"/>
+          <w:numId w:val="3"/>
+        </w:numPr>
+        <w:rPr>
+          <w:rFonts w:ascii="Cambria Math" w:hAnsi="Cambria Math"/>
+          <w:sz w:val="20"/>
+        </w:rPr>
+      </w:pPr>
+      <w:r>
+        <w:rPr>
+          <w:rFonts w:ascii="Cambria Math" w:hAnsi="Cambria Math"/>
+          <w:sz w:val="20"/>
+        </w:rPr>
+        <w:t xml:space="preserve">Used </w:t>
+      </w:r>
+      <w:proofErr w:type="spellStart"/>
+      <w:r>
+        <w:rPr>
+          <w:rFonts w:ascii="Cambria Math" w:hAnsi="Cambria Math"/>
+          <w:sz w:val="20"/>
+        </w:rPr>
+        <w:t>sqrt</w:t>
+      </w:r>
+      <w:proofErr w:type="spellEnd"/>
+      <w:r>
+        <w:rPr>
+          <w:rFonts w:ascii="Cambria Math" w:hAnsi="Cambria Math"/>
+          <w:sz w:val="20"/>
+        </w:rPr>
+        <w:t xml:space="preserve"> for negative numbers</w:t>
       </w:r>
     </w:p>
     <w:p>
@@ -5690,7 +8271,7 @@
           <w:rFonts w:ascii="Cambria Math" w:hAnsi="Cambria Math"/>
           <w:sz w:val="20"/>
         </w:rPr>
-        <w:t>4</w:t>
+        <w:t>3</w:t>
       </w:r>
       <w:r>
         <w:rPr>
@@ -5745,7 +8326,7 @@
           <w:rFonts w:ascii="Cambria Math" w:hAnsi="Cambria Math"/>
           <w:sz w:val="20"/>
         </w:rPr>
-        <w:t>4</w:t>
+        <w:t>0</w:t>
       </w:r>
       <w:r>
         <w:rPr>
@@ -5800,7 +8381,7 @@
           <w:rFonts w:ascii="Cambria Math" w:hAnsi="Cambria Math"/>
           <w:sz w:val="20"/>
         </w:rPr>
-        <w:t>24</w:t>
+        <w:t>16</w:t>
       </w:r>
       <w:r>
         <w:rPr>
@@ -5979,7 +8560,7 @@
         <w:ind w:left="2160" w:hanging="180"/>
       </w:pPr>
     </w:lvl>
-    <w:lvl w:ilvl="3" w:tplc="0409000F" w:tentative="1">
+    <w:lvl w:ilvl="3" w:tplc="0409000F">
       <w:start w:val="1"/>
       <w:numFmt w:val="decimal"/>
       <w:lvlText w:val="%4."/>
@@ -6420,6 +9001,32 @@
       <w:ind w:left="720"/>
       <w:contextualSpacing/>
     </w:pPr>
+  </w:style>
+  <w:style w:type="table" w:styleId="TableGrid">
+    <w:name w:val="Table Grid"/>
+    <w:basedOn w:val="TableNormal"/>
+    <w:uiPriority w:val="59"/>
+    <w:rsid w:val="00DC37AC"/>
+    <w:pPr>
+      <w:spacing w:after="0" w:line="240" w:lineRule="auto"/>
+    </w:pPr>
+    <w:tblPr>
+      <w:tblInd w:w="0" w:type="dxa"/>
+      <w:tblBorders>
+        <w:top w:val="single" w:sz="4" w:space="0" w:color="auto"/>
+        <w:left w:val="single" w:sz="4" w:space="0" w:color="auto"/>
+        <w:bottom w:val="single" w:sz="4" w:space="0" w:color="auto"/>
+        <w:right w:val="single" w:sz="4" w:space="0" w:color="auto"/>
+        <w:insideH w:val="single" w:sz="4" w:space="0" w:color="auto"/>
+        <w:insideV w:val="single" w:sz="4" w:space="0" w:color="auto"/>
+      </w:tblBorders>
+      <w:tblCellMar>
+        <w:top w:w="0" w:type="dxa"/>
+        <w:left w:w="108" w:type="dxa"/>
+        <w:bottom w:w="0" w:type="dxa"/>
+        <w:right w:w="108" w:type="dxa"/>
+      </w:tblCellMar>
+    </w:tblPr>
   </w:style>
 </w:styles>
 </file>

</xml_diff>